<commit_message>
CAN1-52 # fixed typos in requirements by Waseem
</commit_message>
<xml_diff>
--- a/Documentations/Requirements/Bit_Stream_Processor.docx
+++ b/Documentations/Requirements/Bit_Stream_Processor.docx
@@ -648,7 +648,19 @@
       </w:r>
       <w:proofErr w:type="spellEnd"/>
       <w:r>
-        <w:t>’ shall be set to 1 and ‘</w:t>
+        <w:t xml:space="preserve">’ </w:t>
+      </w:r>
+      <w:r>
+        <w:t>is</w:t>
+      </w:r>
+      <w:r>
+        <w:t xml:space="preserve"> set to 1 and </w:t>
+      </w:r>
+      <w:r>
+        <w:t xml:space="preserve">either </w:t>
+      </w:r>
+      <w:r>
+        <w:t>‘</w:t>
       </w:r>
       <w:proofErr w:type="spellStart"/>
       <w:r>
@@ -672,7 +684,13 @@
       </w:r>
       <w:proofErr w:type="spellEnd"/>
       <w:r>
-        <w:t>’ is set to 1.</w:t>
+        <w:t xml:space="preserve">’ </w:t>
+      </w:r>
+      <w:r>
+        <w:t>shall be</w:t>
+      </w:r>
+      <w:r>
+        <w:t xml:space="preserve"> set to 1.</w:t>
       </w:r>
     </w:p>
     <w:p>
@@ -997,19 +1015,11 @@
       </w:r>
       <w:proofErr w:type="spellStart"/>
       <w:r>
-        <w:t>i_reset</w:t>
-      </w:r>
-      <w:proofErr w:type="spellEnd"/>
-      <w:r>
-        <w:t>’ is set to 0 and ‘</w:t>
-      </w:r>
-      <w:proofErr w:type="spellStart"/>
-      <w:r>
-        <w:t>i_cen</w:t>
-      </w:r>
-      <w:proofErr w:type="spellEnd"/>
-      <w:r>
-        <w:t>’ is set to 1, then ‘</w:t>
+        <w:t>i_send_en</w:t>
+      </w:r>
+      <w:proofErr w:type="spellEnd"/>
+      <w:r>
+        <w:t>’ is set to 1 and ‘</w:t>
       </w:r>
       <w:proofErr w:type="spellStart"/>
       <w:r>
@@ -1017,7 +1027,542 @@
       </w:r>
       <w:proofErr w:type="spellEnd"/>
       <w:r>
-        <w:t>’ shall be set to 0.</w:t>
+        <w:t>’ is set to 0, then ‘</w:t>
+      </w:r>
+      <w:proofErr w:type="spellStart"/>
+      <w:r>
+        <w:t>o_busy_can</w:t>
+      </w:r>
+      <w:proofErr w:type="spellEnd"/>
+      <w:r>
+        <w:t>’ shall be set to 1 until the data frame is sent successfully.</w:t>
+      </w:r>
+    </w:p>
+    <w:p>
+      <w:pPr>
+        <w:pStyle w:val="ListParagraph"/>
+        <w:numPr>
+          <w:ilvl w:val="0"/>
+          <w:numId w:val="1"/>
+        </w:numPr>
+      </w:pPr>
+      <w:r>
+        <w:t>If data is queued for sending and arbitration is lost, ‘</w:t>
+      </w:r>
+      <w:proofErr w:type="spellStart"/>
+      <w:r>
+        <w:t>o_tx_bit</w:t>
+      </w:r>
+      <w:proofErr w:type="spellEnd"/>
+      <w:r>
+        <w:t>’ shall be set to 1</w:t>
+      </w:r>
+      <w:r>
+        <w:t>.</w:t>
+      </w:r>
+    </w:p>
+    <w:p>
+      <w:pPr>
+        <w:pStyle w:val="ListParagraph"/>
+        <w:numPr>
+          <w:ilvl w:val="0"/>
+          <w:numId w:val="1"/>
+        </w:numPr>
+      </w:pPr>
+      <w:r>
+        <w:t xml:space="preserve">If data is queued for sending and arbitration is lost, </w:t>
+      </w:r>
+      <w:r>
+        <w:t>‘</w:t>
+      </w:r>
+      <w:proofErr w:type="spellStart"/>
+      <w:r>
+        <w:t>o_arblst</w:t>
+      </w:r>
+      <w:proofErr w:type="spellEnd"/>
+      <w:r>
+        <w:t>’ shall be pulsed for one clock cycle.</w:t>
+      </w:r>
+    </w:p>
+    <w:p>
+      <w:pPr>
+        <w:pStyle w:val="ListParagraph"/>
+        <w:numPr>
+          <w:ilvl w:val="0"/>
+          <w:numId w:val="1"/>
+        </w:numPr>
+      </w:pPr>
+      <w:r>
+        <w:t>If data is queued for sending and arbitration is lost</w:t>
+      </w:r>
+      <w:r>
+        <w:t>,</w:t>
+      </w:r>
+      <w:r>
+        <w:t xml:space="preserve"> sending shall be retried on the next arbitration period.</w:t>
+      </w:r>
+    </w:p>
+    <w:p>
+      <w:pPr>
+        <w:pStyle w:val="ListParagraph"/>
+        <w:numPr>
+          <w:ilvl w:val="0"/>
+          <w:numId w:val="1"/>
+        </w:numPr>
+      </w:pPr>
+      <w:r>
+        <w:t xml:space="preserve">If data is queued for sending and arbitration is won, the module shall send the data frame according to CAN </w:t>
+      </w:r>
+      <w:r>
+        <w:t>format.</w:t>
+      </w:r>
+    </w:p>
+    <w:p>
+      <w:pPr>
+        <w:pStyle w:val="ListParagraph"/>
+        <w:numPr>
+          <w:ilvl w:val="0"/>
+          <w:numId w:val="1"/>
+        </w:numPr>
+      </w:pPr>
+      <w:r>
+        <w:t>T</w:t>
+      </w:r>
+      <w:r>
+        <w:t xml:space="preserve">he module shall </w:t>
+      </w:r>
+      <w:r>
+        <w:t>send the</w:t>
+      </w:r>
+      <w:r>
+        <w:t xml:space="preserve"> serial data </w:t>
+      </w:r>
+      <w:r>
+        <w:t>to</w:t>
+      </w:r>
+      <w:r>
+        <w:t xml:space="preserve"> ‘</w:t>
+      </w:r>
+      <w:proofErr w:type="spellStart"/>
+      <w:r>
+        <w:t>o</w:t>
+      </w:r>
+      <w:r>
+        <w:t>_</w:t>
+      </w:r>
+      <w:r>
+        <w:t>t</w:t>
+      </w:r>
+      <w:r>
+        <w:t>x_bit</w:t>
+      </w:r>
+      <w:proofErr w:type="spellEnd"/>
+      <w:r>
+        <w:t>’ when ‘</w:t>
+      </w:r>
+      <w:proofErr w:type="spellStart"/>
+      <w:r>
+        <w:t>i_samp_tick</w:t>
+      </w:r>
+      <w:proofErr w:type="spellEnd"/>
+      <w:r>
+        <w:t>’ transitions from 0 to 1.</w:t>
+      </w:r>
+    </w:p>
+    <w:p>
+      <w:pPr>
+        <w:pStyle w:val="ListParagraph"/>
+        <w:numPr>
+          <w:ilvl w:val="0"/>
+          <w:numId w:val="1"/>
+        </w:numPr>
+      </w:pPr>
+      <w:r>
+        <w:t>If the data frame is sent successfully, then ‘</w:t>
+      </w:r>
+      <w:proofErr w:type="spellStart"/>
+      <w:r>
+        <w:t>o_txok</w:t>
+      </w:r>
+      <w:proofErr w:type="spellEnd"/>
+      <w:r>
+        <w:t>’ shall be pulsed for one clock cycle.</w:t>
+      </w:r>
+    </w:p>
+    <w:p>
+      <w:pPr>
+        <w:pStyle w:val="ListParagraph"/>
+        <w:numPr>
+          <w:ilvl w:val="0"/>
+          <w:numId w:val="1"/>
+        </w:numPr>
+      </w:pPr>
+      <w:r>
+        <w:t>If a data frame is received successfully, then ‘</w:t>
+      </w:r>
+      <w:proofErr w:type="spellStart"/>
+      <w:r>
+        <w:t>o_rx_message</w:t>
+      </w:r>
+      <w:proofErr w:type="spellEnd"/>
+      <w:r>
+        <w:t>’ [127:0] shall be set to the data frame after removing the CRC, stuffed bits and control bits.</w:t>
+      </w:r>
+    </w:p>
+    <w:p>
+      <w:pPr>
+        <w:pStyle w:val="ListParagraph"/>
+        <w:numPr>
+          <w:ilvl w:val="0"/>
+          <w:numId w:val="1"/>
+        </w:numPr>
+      </w:pPr>
+      <w:r>
+        <w:t>If a data frame is received successfully, then ‘</w:t>
+      </w:r>
+      <w:proofErr w:type="spellStart"/>
+      <w:r>
+        <w:t>o_can_ready</w:t>
+      </w:r>
+      <w:proofErr w:type="spellEnd"/>
+      <w:r>
+        <w:t>’ shall be pulsed for one clock cycle.</w:t>
+      </w:r>
+    </w:p>
+    <w:p>
+      <w:pPr>
+        <w:pStyle w:val="ListParagraph"/>
+        <w:numPr>
+          <w:ilvl w:val="0"/>
+          <w:numId w:val="1"/>
+        </w:numPr>
+      </w:pPr>
+      <w:r>
+        <w:t>The module shall calculate the CRC for every data frame received from ‘</w:t>
+      </w:r>
+      <w:proofErr w:type="spellStart"/>
+      <w:r>
+        <w:t>i_rx_bit</w:t>
+      </w:r>
+      <w:proofErr w:type="spellEnd"/>
+      <w:r>
+        <w:t>’.</w:t>
+      </w:r>
+    </w:p>
+    <w:p>
+      <w:pPr>
+        <w:pStyle w:val="ListParagraph"/>
+        <w:numPr>
+          <w:ilvl w:val="0"/>
+          <w:numId w:val="1"/>
+        </w:numPr>
+      </w:pPr>
+      <w:r>
+        <w:t>If the calculated CRC is not equal to the one received from ‘</w:t>
+      </w:r>
+      <w:proofErr w:type="spellStart"/>
+      <w:r>
+        <w:t>i_rx_bit</w:t>
+      </w:r>
+      <w:proofErr w:type="spellEnd"/>
+      <w:r>
+        <w:t>’ and the module is the transmitter of the data frame, then a transmit error has been detected and ‘</w:t>
+      </w:r>
+      <w:proofErr w:type="spellStart"/>
+      <w:r>
+        <w:t>o_crcer</w:t>
+      </w:r>
+      <w:proofErr w:type="spellEnd"/>
+      <w:r>
+        <w:t>’ shall be pulsed for one clock cycle.</w:t>
+      </w:r>
+    </w:p>
+    <w:p>
+      <w:pPr>
+        <w:pStyle w:val="ListParagraph"/>
+        <w:numPr>
+          <w:ilvl w:val="0"/>
+          <w:numId w:val="1"/>
+        </w:numPr>
+      </w:pPr>
+      <w:r>
+        <w:t>If the calculated CRC is not equal to the one received from ‘</w:t>
+      </w:r>
+      <w:proofErr w:type="spellStart"/>
+      <w:r>
+        <w:t>i_rx_bit</w:t>
+      </w:r>
+      <w:proofErr w:type="spellEnd"/>
+      <w:r>
+        <w:t xml:space="preserve">’ and the module is </w:t>
+      </w:r>
+      <w:r>
+        <w:t xml:space="preserve">not </w:t>
+      </w:r>
+      <w:r>
+        <w:t xml:space="preserve">the transmitter of the data frame, then a </w:t>
+      </w:r>
+      <w:r>
+        <w:t>receive</w:t>
+      </w:r>
+      <w:r>
+        <w:t xml:space="preserve"> error has been detected and ‘</w:t>
+      </w:r>
+      <w:proofErr w:type="spellStart"/>
+      <w:r>
+        <w:t>o_crcer</w:t>
+      </w:r>
+      <w:proofErr w:type="spellEnd"/>
+      <w:r>
+        <w:t>’ shall be pulsed for one clock cycle.</w:t>
+      </w:r>
+    </w:p>
+    <w:p>
+      <w:pPr>
+        <w:pStyle w:val="ListParagraph"/>
+        <w:numPr>
+          <w:ilvl w:val="0"/>
+          <w:numId w:val="1"/>
+        </w:numPr>
+      </w:pPr>
+      <w:r>
+        <w:t>If the module is transmitting data and ‘</w:t>
+      </w:r>
+      <w:proofErr w:type="spellStart"/>
+      <w:r>
+        <w:t>i_rx_bit</w:t>
+      </w:r>
+      <w:proofErr w:type="spellEnd"/>
+      <w:r>
+        <w:t>’ differs from ‘</w:t>
+      </w:r>
+      <w:proofErr w:type="spellStart"/>
+      <w:r>
+        <w:t>o_tx_bit</w:t>
+      </w:r>
+      <w:proofErr w:type="spellEnd"/>
+      <w:r>
+        <w:t xml:space="preserve">’, then a transmit error has been detected and the </w:t>
+      </w:r>
+      <w:r>
+        <w:t>‘</w:t>
+      </w:r>
+      <w:proofErr w:type="spellStart"/>
+      <w:r>
+        <w:t>o_berr</w:t>
+      </w:r>
+      <w:proofErr w:type="spellEnd"/>
+      <w:r>
+        <w:t>’ shall be pulsed for one clock cycle.</w:t>
+      </w:r>
+    </w:p>
+    <w:p>
+      <w:pPr>
+        <w:pStyle w:val="ListParagraph"/>
+        <w:numPr>
+          <w:ilvl w:val="0"/>
+          <w:numId w:val="1"/>
+        </w:numPr>
+      </w:pPr>
+      <w:r>
+        <w:t>If the module is transmitting data and it doesn’t detect an acknowledge bit, then a transmit error has been detected and ‘</w:t>
+      </w:r>
+      <w:proofErr w:type="spellStart"/>
+      <w:r>
+        <w:t>o_acker</w:t>
+      </w:r>
+      <w:proofErr w:type="spellEnd"/>
+      <w:r>
+        <w:t>’ shall be pulsed for one clock cycle.</w:t>
+      </w:r>
+    </w:p>
+    <w:p>
+      <w:pPr>
+        <w:pStyle w:val="ListParagraph"/>
+        <w:numPr>
+          <w:ilvl w:val="0"/>
+          <w:numId w:val="1"/>
+        </w:numPr>
+      </w:pPr>
+      <w:r>
+        <w:t>If the module is transmitting data and it doesn’t detect a stuffed bit after five consecutive bits of the same level, then a transmit error has been detected and ‘</w:t>
+      </w:r>
+      <w:proofErr w:type="spellStart"/>
+      <w:r>
+        <w:t>o_ster</w:t>
+      </w:r>
+      <w:proofErr w:type="spellEnd"/>
+      <w:r>
+        <w:t>’ shall be pulsed for one clock cycle.</w:t>
+      </w:r>
+    </w:p>
+    <w:p>
+      <w:pPr>
+        <w:pStyle w:val="ListParagraph"/>
+        <w:numPr>
+          <w:ilvl w:val="0"/>
+          <w:numId w:val="1"/>
+        </w:numPr>
+      </w:pPr>
+      <w:r>
+        <w:t xml:space="preserve">If the module is not </w:t>
+      </w:r>
+      <w:r>
+        <w:t xml:space="preserve">the </w:t>
+      </w:r>
+      <w:r>
+        <w:t>transmitter of data and it doesn’t detect a stuffed bit after five consecutive bits of the same level, then a receive error has been detected and ‘</w:t>
+      </w:r>
+      <w:proofErr w:type="spellStart"/>
+      <w:r>
+        <w:t>o_ster</w:t>
+      </w:r>
+      <w:proofErr w:type="spellEnd"/>
+      <w:r>
+        <w:t>’ shall be pulsed for one clock cycle.</w:t>
+      </w:r>
+    </w:p>
+    <w:p>
+      <w:pPr>
+        <w:pStyle w:val="ListParagraph"/>
+        <w:numPr>
+          <w:ilvl w:val="0"/>
+          <w:numId w:val="1"/>
+        </w:numPr>
+      </w:pPr>
+      <w:r>
+        <w:t>If the module is transmitting data and it detects an error in the form of the data frame according to the CAN protocol, then a transmit error has been detected and ‘</w:t>
+      </w:r>
+      <w:proofErr w:type="spellStart"/>
+      <w:r>
+        <w:t>o_fmer</w:t>
+      </w:r>
+      <w:proofErr w:type="spellEnd"/>
+      <w:r>
+        <w:t>’ shall be pulsed for one clock cycle.</w:t>
+      </w:r>
+    </w:p>
+    <w:p>
+      <w:pPr>
+        <w:pStyle w:val="ListParagraph"/>
+        <w:numPr>
+          <w:ilvl w:val="0"/>
+          <w:numId w:val="1"/>
+        </w:numPr>
+      </w:pPr>
+      <w:r>
+        <w:lastRenderedPageBreak/>
+        <w:t xml:space="preserve">If the module is not </w:t>
+      </w:r>
+      <w:r>
+        <w:t xml:space="preserve">the </w:t>
+      </w:r>
+      <w:r>
+        <w:t>transmitt</w:t>
+      </w:r>
+      <w:r>
+        <w:t>er of</w:t>
+      </w:r>
+      <w:r>
+        <w:t xml:space="preserve"> data and it detects an error in the form of the data frame according to the CAN protocol, then a </w:t>
+      </w:r>
+      <w:r>
+        <w:t>receive</w:t>
+      </w:r>
+      <w:r>
+        <w:t xml:space="preserve"> error has been detected and ‘</w:t>
+      </w:r>
+      <w:proofErr w:type="spellStart"/>
+      <w:r>
+        <w:t>o_fmer</w:t>
+      </w:r>
+      <w:proofErr w:type="spellEnd"/>
+      <w:r>
+        <w:t>’ shall be pulsed for one clock cycle.</w:t>
+      </w:r>
+    </w:p>
+    <w:p>
+      <w:pPr>
+        <w:pStyle w:val="ListParagraph"/>
+        <w:numPr>
+          <w:ilvl w:val="0"/>
+          <w:numId w:val="1"/>
+        </w:numPr>
+      </w:pPr>
+      <w:r>
+        <w:t>If the module detects an error and it is in active error state, then an active error frame shall be sent if an error frame is not detected.</w:t>
+      </w:r>
+    </w:p>
+    <w:p>
+      <w:pPr>
+        <w:pStyle w:val="ListParagraph"/>
+        <w:numPr>
+          <w:ilvl w:val="0"/>
+          <w:numId w:val="1"/>
+        </w:numPr>
+      </w:pPr>
+      <w:r>
+        <w:t>If the module detects an error and it is in passive error state, then a passive error frame shall be sent.</w:t>
+      </w:r>
+    </w:p>
+    <w:p>
+      <w:pPr>
+        <w:pStyle w:val="ListParagraph"/>
+        <w:numPr>
+          <w:ilvl w:val="0"/>
+          <w:numId w:val="1"/>
+        </w:numPr>
+      </w:pPr>
+      <w:r>
+        <w:t>If a transmit error or receive error is detected, ‘</w:t>
+      </w:r>
+      <w:proofErr w:type="spellStart"/>
+      <w:r>
+        <w:t>o_error</w:t>
+      </w:r>
+      <w:proofErr w:type="spellEnd"/>
+      <w:r>
+        <w:t>’ shall be pulsed for one clock cycle.</w:t>
+      </w:r>
+    </w:p>
+    <w:p>
+      <w:pPr>
+        <w:pStyle w:val="ListParagraph"/>
+        <w:numPr>
+          <w:ilvl w:val="0"/>
+          <w:numId w:val="1"/>
+        </w:numPr>
+      </w:pPr>
+      <w:r>
+        <w:t>If a transmit error has been detected, ‘</w:t>
+      </w:r>
+      <w:proofErr w:type="spellStart"/>
+      <w:r>
+        <w:t>o_tec</w:t>
+      </w:r>
+      <w:proofErr w:type="spellEnd"/>
+      <w:r>
+        <w:t>’ shall be incremented by 8.</w:t>
+      </w:r>
+    </w:p>
+    <w:p>
+      <w:pPr>
+        <w:pStyle w:val="ListParagraph"/>
+        <w:numPr>
+          <w:ilvl w:val="0"/>
+          <w:numId w:val="1"/>
+        </w:numPr>
+      </w:pPr>
+      <w:r>
+        <w:t>If a receive error has been detected, ‘</w:t>
+      </w:r>
+      <w:proofErr w:type="spellStart"/>
+      <w:r>
+        <w:t>o_rec</w:t>
+      </w:r>
+      <w:proofErr w:type="spellEnd"/>
+      <w:r>
+        <w:t>’ shall be incremented by 1.</w:t>
       </w:r>
     </w:p>
     <w:p>
@@ -1033,546 +1578,11 @@
       </w:r>
       <w:proofErr w:type="spellStart"/>
       <w:r>
-        <w:t>i_send_en</w:t>
-      </w:r>
-      <w:proofErr w:type="spellEnd"/>
-      <w:r>
-        <w:t>’ is set to 1 and ‘</w:t>
-      </w:r>
-      <w:proofErr w:type="spellStart"/>
-      <w:r>
-        <w:t>o_busy_can</w:t>
-      </w:r>
-      <w:proofErr w:type="spellEnd"/>
-      <w:r>
-        <w:t>’ is set to 0, then ‘</w:t>
-      </w:r>
-      <w:proofErr w:type="spellStart"/>
-      <w:r>
-        <w:t>o_busy_can</w:t>
-      </w:r>
-      <w:proofErr w:type="spellEnd"/>
-      <w:r>
-        <w:t>’ shall be set to 1 until the data frame is sent successfully.</w:t>
-      </w:r>
-    </w:p>
-    <w:p>
-      <w:pPr>
-        <w:pStyle w:val="ListParagraph"/>
-        <w:numPr>
-          <w:ilvl w:val="0"/>
-          <w:numId w:val="1"/>
-        </w:numPr>
-      </w:pPr>
-      <w:r>
-        <w:t>If data is queued for sending and arbitration is lost, ‘</w:t>
-      </w:r>
-      <w:proofErr w:type="spellStart"/>
-      <w:r>
-        <w:t>o_tx_bit</w:t>
-      </w:r>
-      <w:proofErr w:type="spellEnd"/>
-      <w:r>
-        <w:t>’ shall be set to 1</w:t>
-      </w:r>
-      <w:r>
-        <w:t>.</w:t>
-      </w:r>
-    </w:p>
-    <w:p>
-      <w:pPr>
-        <w:pStyle w:val="ListParagraph"/>
-        <w:numPr>
-          <w:ilvl w:val="0"/>
-          <w:numId w:val="1"/>
-        </w:numPr>
-      </w:pPr>
-      <w:r>
-        <w:t xml:space="preserve">If data is queued for sending and arbitration is lost, </w:t>
-      </w:r>
-      <w:r>
-        <w:t>‘</w:t>
-      </w:r>
-      <w:proofErr w:type="spellStart"/>
-      <w:r>
-        <w:t>o_arblst</w:t>
-      </w:r>
-      <w:proofErr w:type="spellEnd"/>
-      <w:r>
-        <w:t>’ shall be pulsed for one clock cycle.</w:t>
-      </w:r>
-    </w:p>
-    <w:p>
-      <w:pPr>
-        <w:pStyle w:val="ListParagraph"/>
-        <w:numPr>
-          <w:ilvl w:val="0"/>
-          <w:numId w:val="1"/>
-        </w:numPr>
-      </w:pPr>
-      <w:r>
-        <w:t>If data is queued for sending and arbitration is lost</w:t>
-      </w:r>
-      <w:r>
-        <w:t>,</w:t>
-      </w:r>
-      <w:r>
-        <w:t xml:space="preserve"> sending shall be retried on the next arbitration period.</w:t>
-      </w:r>
-    </w:p>
-    <w:p>
-      <w:pPr>
-        <w:pStyle w:val="ListParagraph"/>
-        <w:numPr>
-          <w:ilvl w:val="0"/>
-          <w:numId w:val="1"/>
-        </w:numPr>
-      </w:pPr>
-      <w:r>
-        <w:t xml:space="preserve">If data is queued for sending and arbitration is won, the module shall send the data frame according to CAN </w:t>
-      </w:r>
-      <w:r>
-        <w:t>format.</w:t>
-      </w:r>
-    </w:p>
-    <w:p>
-      <w:pPr>
-        <w:pStyle w:val="ListParagraph"/>
-        <w:numPr>
-          <w:ilvl w:val="0"/>
-          <w:numId w:val="1"/>
-        </w:numPr>
-      </w:pPr>
-      <w:r>
-        <w:t>T</w:t>
-      </w:r>
-      <w:r>
-        <w:t xml:space="preserve">he module shall </w:t>
-      </w:r>
-      <w:r>
-        <w:t>send the</w:t>
-      </w:r>
-      <w:r>
-        <w:t xml:space="preserve"> serial data </w:t>
-      </w:r>
-      <w:r>
-        <w:t>to</w:t>
-      </w:r>
-      <w:r>
-        <w:t xml:space="preserve"> ‘</w:t>
-      </w:r>
-      <w:proofErr w:type="spellStart"/>
-      <w:r>
-        <w:t>o</w:t>
-      </w:r>
-      <w:r>
-        <w:t>_</w:t>
-      </w:r>
-      <w:r>
-        <w:t>t</w:t>
-      </w:r>
-      <w:r>
-        <w:t>x_bit</w:t>
-      </w:r>
-      <w:proofErr w:type="spellEnd"/>
-      <w:r>
-        <w:t>’ when ‘</w:t>
-      </w:r>
-      <w:proofErr w:type="spellStart"/>
-      <w:r>
-        <w:t>i_samp_tick</w:t>
-      </w:r>
-      <w:proofErr w:type="spellEnd"/>
-      <w:r>
-        <w:t>’ transitions from 0 to 1.</w:t>
-      </w:r>
-    </w:p>
-    <w:p>
-      <w:pPr>
-        <w:pStyle w:val="ListParagraph"/>
-        <w:numPr>
-          <w:ilvl w:val="0"/>
-          <w:numId w:val="1"/>
-        </w:numPr>
-      </w:pPr>
-      <w:r>
-        <w:t>If the data frame is sent successfully, then ‘</w:t>
-      </w:r>
-      <w:proofErr w:type="spellStart"/>
-      <w:r>
-        <w:t>o_txok</w:t>
-      </w:r>
-      <w:proofErr w:type="spellEnd"/>
-      <w:r>
-        <w:t>’ shall be pulsed for one clock cycle.</w:t>
-      </w:r>
-    </w:p>
-    <w:p>
-      <w:pPr>
-        <w:pStyle w:val="ListParagraph"/>
-        <w:numPr>
-          <w:ilvl w:val="0"/>
-          <w:numId w:val="1"/>
-        </w:numPr>
-      </w:pPr>
-      <w:r>
-        <w:t>If a data frame is received successfully, then ‘</w:t>
-      </w:r>
-      <w:proofErr w:type="spellStart"/>
-      <w:r>
-        <w:t>o_rx_message</w:t>
-      </w:r>
-      <w:proofErr w:type="spellEnd"/>
-      <w:r>
-        <w:t>’ [127:0] shall be set to the data frame after removing the CRC, stuffed bits and control bits.</w:t>
-      </w:r>
-    </w:p>
-    <w:p>
-      <w:pPr>
-        <w:pStyle w:val="ListParagraph"/>
-        <w:numPr>
-          <w:ilvl w:val="0"/>
-          <w:numId w:val="1"/>
-        </w:numPr>
-      </w:pPr>
-      <w:r>
-        <w:t>If a data frame is received successfully, then ‘</w:t>
-      </w:r>
-      <w:proofErr w:type="spellStart"/>
-      <w:r>
-        <w:t>o_can_ready</w:t>
-      </w:r>
-      <w:proofErr w:type="spellEnd"/>
-      <w:r>
-        <w:t>’ shall be pulsed for one clock cycle.</w:t>
-      </w:r>
-    </w:p>
-    <w:p>
-      <w:pPr>
-        <w:pStyle w:val="ListParagraph"/>
-        <w:numPr>
-          <w:ilvl w:val="0"/>
-          <w:numId w:val="1"/>
-        </w:numPr>
-      </w:pPr>
-      <w:r>
-        <w:t>The module shall calculate the CRC for every data frame received from ‘</w:t>
-      </w:r>
-      <w:proofErr w:type="spellStart"/>
-      <w:r>
-        <w:t>i_rx_bit</w:t>
-      </w:r>
-      <w:proofErr w:type="spellEnd"/>
-      <w:r>
-        <w:t>’.</w:t>
-      </w:r>
-    </w:p>
-    <w:p>
-      <w:pPr>
-        <w:pStyle w:val="ListParagraph"/>
-        <w:numPr>
-          <w:ilvl w:val="0"/>
-          <w:numId w:val="1"/>
-        </w:numPr>
-      </w:pPr>
-      <w:r>
-        <w:t>If the calculated CRC is not equal to the one received from ‘</w:t>
-      </w:r>
-      <w:proofErr w:type="spellStart"/>
-      <w:r>
-        <w:t>i_rx_bit</w:t>
-      </w:r>
-      <w:proofErr w:type="spellEnd"/>
-      <w:r>
-        <w:t>’ and the module is the transmitter of the data frame, then a transmit error has been detected and ‘</w:t>
-      </w:r>
-      <w:proofErr w:type="spellStart"/>
-      <w:r>
-        <w:t>o_crcer</w:t>
-      </w:r>
-      <w:proofErr w:type="spellEnd"/>
-      <w:r>
-        <w:t>’ shall be pulsed for one clock cycle.</w:t>
-      </w:r>
-    </w:p>
-    <w:p>
-      <w:pPr>
-        <w:pStyle w:val="ListParagraph"/>
-        <w:numPr>
-          <w:ilvl w:val="0"/>
-          <w:numId w:val="1"/>
-        </w:numPr>
-      </w:pPr>
-      <w:r>
-        <w:t>If the calculated CRC is not equal to the one received from ‘</w:t>
-      </w:r>
-      <w:proofErr w:type="spellStart"/>
-      <w:r>
-        <w:t>i_rx_bit</w:t>
-      </w:r>
-      <w:proofErr w:type="spellEnd"/>
-      <w:r>
-        <w:t xml:space="preserve">’ and the module is </w:t>
-      </w:r>
-      <w:r>
-        <w:t xml:space="preserve">not </w:t>
-      </w:r>
-      <w:r>
-        <w:t xml:space="preserve">the transmitter of the data frame, then a </w:t>
-      </w:r>
-      <w:r>
-        <w:t>receive</w:t>
-      </w:r>
-      <w:r>
-        <w:t xml:space="preserve"> error has been detected and ‘</w:t>
-      </w:r>
-      <w:proofErr w:type="spellStart"/>
-      <w:r>
-        <w:t>o_crcer</w:t>
-      </w:r>
-      <w:proofErr w:type="spellEnd"/>
-      <w:r>
-        <w:t>’ shall be pulsed for one clock cycle.</w:t>
-      </w:r>
-    </w:p>
-    <w:p>
-      <w:pPr>
-        <w:pStyle w:val="ListParagraph"/>
-        <w:numPr>
-          <w:ilvl w:val="0"/>
-          <w:numId w:val="1"/>
-        </w:numPr>
-      </w:pPr>
-      <w:r>
-        <w:t>If the module is transmitting data and ‘</w:t>
-      </w:r>
-      <w:proofErr w:type="spellStart"/>
-      <w:r>
-        <w:t>i_rx_bit</w:t>
-      </w:r>
-      <w:proofErr w:type="spellEnd"/>
-      <w:r>
-        <w:t>’ differs from ‘</w:t>
-      </w:r>
-      <w:proofErr w:type="spellStart"/>
-      <w:r>
-        <w:t>o_tx_bit</w:t>
-      </w:r>
-      <w:proofErr w:type="spellEnd"/>
-      <w:r>
-        <w:t xml:space="preserve">’, then a transmit error has been detected and the </w:t>
-      </w:r>
-      <w:r>
-        <w:t>‘</w:t>
-      </w:r>
-      <w:proofErr w:type="spellStart"/>
-      <w:r>
-        <w:t>o_berr</w:t>
-      </w:r>
-      <w:proofErr w:type="spellEnd"/>
-      <w:r>
-        <w:t>’ shall be pulsed for one clock cycle.</w:t>
-      </w:r>
-    </w:p>
-    <w:p>
-      <w:pPr>
-        <w:pStyle w:val="ListParagraph"/>
-        <w:numPr>
-          <w:ilvl w:val="0"/>
-          <w:numId w:val="1"/>
-        </w:numPr>
-      </w:pPr>
-      <w:r>
-        <w:t>If the module is transmitting data and it doesn’t detect an acknowledge bit, then a transmit error has been detected and ‘</w:t>
-      </w:r>
-      <w:proofErr w:type="spellStart"/>
-      <w:r>
-        <w:t>o_acker</w:t>
-      </w:r>
-      <w:proofErr w:type="spellEnd"/>
-      <w:r>
-        <w:t>’ shall be pulsed for one clock cycle.</w:t>
-      </w:r>
-    </w:p>
-    <w:p>
-      <w:pPr>
-        <w:pStyle w:val="ListParagraph"/>
-        <w:numPr>
-          <w:ilvl w:val="0"/>
-          <w:numId w:val="1"/>
-        </w:numPr>
-      </w:pPr>
-      <w:r>
-        <w:t>If the module is transmitting data and it doesn’t detect a stuffed bit after five consecutive bits of the same level, then a transmit error has been detected and ‘</w:t>
-      </w:r>
-      <w:proofErr w:type="spellStart"/>
-      <w:r>
-        <w:t>o_ster</w:t>
-      </w:r>
-      <w:proofErr w:type="spellEnd"/>
-      <w:r>
-        <w:t>’ shall be pulsed for one clock cycle.</w:t>
-      </w:r>
-    </w:p>
-    <w:p>
-      <w:pPr>
-        <w:pStyle w:val="ListParagraph"/>
-        <w:numPr>
-          <w:ilvl w:val="0"/>
-          <w:numId w:val="1"/>
-        </w:numPr>
-      </w:pPr>
-      <w:r>
-        <w:t xml:space="preserve">If the module is not </w:t>
-      </w:r>
-      <w:r>
-        <w:t xml:space="preserve">the </w:t>
-      </w:r>
-      <w:r>
-        <w:t>transmitter of data and it doesn’t detect a stuffed bit after five consecutive bits of the same level, then a receive error has been detected and ‘</w:t>
-      </w:r>
-      <w:proofErr w:type="spellStart"/>
-      <w:r>
-        <w:t>o_ster</w:t>
-      </w:r>
-      <w:proofErr w:type="spellEnd"/>
-      <w:r>
-        <w:t>’ shall be pulsed for one clock cycle.</w:t>
-      </w:r>
-    </w:p>
-    <w:p>
-      <w:pPr>
-        <w:pStyle w:val="ListParagraph"/>
-        <w:numPr>
-          <w:ilvl w:val="0"/>
-          <w:numId w:val="1"/>
-        </w:numPr>
-      </w:pPr>
-      <w:r>
-        <w:lastRenderedPageBreak/>
-        <w:t>If the module is transmitting data and it detects an error in the form of the data frame according to the CAN protocol, then a transmit error has been detected and ‘</w:t>
-      </w:r>
-      <w:proofErr w:type="spellStart"/>
-      <w:r>
-        <w:t>o_fmer</w:t>
-      </w:r>
-      <w:proofErr w:type="spellEnd"/>
-      <w:r>
-        <w:t>’ shall be pulsed for one clock cycle.</w:t>
-      </w:r>
-    </w:p>
-    <w:p>
-      <w:pPr>
-        <w:pStyle w:val="ListParagraph"/>
-        <w:numPr>
-          <w:ilvl w:val="0"/>
-          <w:numId w:val="1"/>
-        </w:numPr>
-      </w:pPr>
-      <w:r>
-        <w:t xml:space="preserve">If the module is not </w:t>
-      </w:r>
-      <w:r>
-        <w:t xml:space="preserve">the </w:t>
-      </w:r>
-      <w:r>
-        <w:t>transmitt</w:t>
-      </w:r>
-      <w:r>
-        <w:t>er of</w:t>
-      </w:r>
-      <w:r>
-        <w:t xml:space="preserve"> data and it detects an error in the form of the data frame according to the CAN protocol, then a </w:t>
-      </w:r>
-      <w:r>
-        <w:t>receive</w:t>
-      </w:r>
-      <w:r>
-        <w:t xml:space="preserve"> error has been detected and ‘</w:t>
-      </w:r>
-      <w:proofErr w:type="spellStart"/>
-      <w:r>
-        <w:t>o_fmer</w:t>
-      </w:r>
-      <w:proofErr w:type="spellEnd"/>
-      <w:r>
-        <w:t>’ shall be pulsed for one clock cycle.</w:t>
-      </w:r>
-    </w:p>
-    <w:p>
-      <w:pPr>
-        <w:pStyle w:val="ListParagraph"/>
-        <w:numPr>
-          <w:ilvl w:val="0"/>
-          <w:numId w:val="1"/>
-        </w:numPr>
-      </w:pPr>
-      <w:r>
-        <w:t>If the module detects an error and it is in active error state, then an active error frame shall be sent if an error frame is not detected.</w:t>
-      </w:r>
-    </w:p>
-    <w:p>
-      <w:pPr>
-        <w:pStyle w:val="ListParagraph"/>
-        <w:numPr>
-          <w:ilvl w:val="0"/>
-          <w:numId w:val="1"/>
-        </w:numPr>
-      </w:pPr>
-      <w:r>
-        <w:t>If the module detects an error and it is in passive error state, then a passive error frame shall be sent.</w:t>
-      </w:r>
-    </w:p>
-    <w:p>
-      <w:pPr>
-        <w:pStyle w:val="ListParagraph"/>
-        <w:numPr>
-          <w:ilvl w:val="0"/>
-          <w:numId w:val="1"/>
-        </w:numPr>
-      </w:pPr>
-      <w:r>
-        <w:t>If a transmit error or receive error is detected, ‘</w:t>
-      </w:r>
-      <w:proofErr w:type="spellStart"/>
-      <w:r>
-        <w:t>o_error</w:t>
-      </w:r>
-      <w:proofErr w:type="spellEnd"/>
-      <w:r>
-        <w:t>’ shall be pulsed for one clock cycle.</w:t>
-      </w:r>
-    </w:p>
-    <w:p>
-      <w:pPr>
-        <w:pStyle w:val="ListParagraph"/>
-        <w:numPr>
-          <w:ilvl w:val="0"/>
-          <w:numId w:val="1"/>
-        </w:numPr>
-      </w:pPr>
-      <w:r>
-        <w:t>If a transmit error has been detected, ‘</w:t>
-      </w:r>
-      <w:proofErr w:type="spellStart"/>
-      <w:r>
         <w:t>o_tec</w:t>
       </w:r>
       <w:proofErr w:type="spellEnd"/>
       <w:r>
-        <w:t>’ shall be incremented by 8.</w:t>
-      </w:r>
-    </w:p>
-    <w:p>
-      <w:pPr>
-        <w:pStyle w:val="ListParagraph"/>
-        <w:numPr>
-          <w:ilvl w:val="0"/>
-          <w:numId w:val="1"/>
-        </w:numPr>
-      </w:pPr>
-      <w:r>
-        <w:t>If a receive error has been detected, ‘</w:t>
+        <w:t>’ or ‘</w:t>
       </w:r>
       <w:proofErr w:type="spellStart"/>
       <w:r>
@@ -1580,17 +1590,23 @@
       </w:r>
       <w:proofErr w:type="spellEnd"/>
       <w:r>
-        <w:t>’ shall be incremented by 1.</w:t>
-      </w:r>
-    </w:p>
-    <w:p>
-      <w:pPr>
-        <w:pStyle w:val="ListParagraph"/>
-        <w:numPr>
-          <w:ilvl w:val="0"/>
-          <w:numId w:val="1"/>
-        </w:numPr>
-      </w:pPr>
+        <w:t>’ are larger than 127, then the module shall become in error passive stat</w:t>
+      </w:r>
+      <w:r>
+        <w:t>e.</w:t>
+      </w:r>
+    </w:p>
+    <w:p>
+      <w:pPr>
+        <w:pStyle w:val="ListParagraph"/>
+        <w:numPr>
+          <w:ilvl w:val="0"/>
+          <w:numId w:val="1"/>
+        </w:numPr>
+      </w:pPr>
+      <w:r>
+        <w:t xml:space="preserve"> </w:t>
+      </w:r>
       <w:r>
         <w:t>If ‘</w:t>
       </w:r>
@@ -1608,23 +1624,25 @@
       </w:r>
       <w:proofErr w:type="spellEnd"/>
       <w:r>
-        <w:t>’ are larger than 127, then the module shall become in error passive stat</w:t>
-      </w:r>
-      <w:r>
-        <w:t>e.</w:t>
-      </w:r>
-    </w:p>
-    <w:p>
-      <w:pPr>
-        <w:pStyle w:val="ListParagraph"/>
-        <w:numPr>
-          <w:ilvl w:val="0"/>
-          <w:numId w:val="1"/>
-        </w:numPr>
-      </w:pPr>
-      <w:r>
-        <w:t xml:space="preserve"> </w:t>
-      </w:r>
+        <w:t>’ are larger than 127, then ‘</w:t>
+      </w:r>
+      <w:proofErr w:type="spellStart"/>
+      <w:r>
+        <w:t>o_estat</w:t>
+      </w:r>
+      <w:proofErr w:type="spellEnd"/>
+      <w:r>
+        <w:t>’[1:0] shall be set to 11.</w:t>
+      </w:r>
+    </w:p>
+    <w:p>
+      <w:pPr>
+        <w:pStyle w:val="ListParagraph"/>
+        <w:numPr>
+          <w:ilvl w:val="0"/>
+          <w:numId w:val="1"/>
+        </w:numPr>
+      </w:pPr>
       <w:r>
         <w:t>If ‘</w:t>
       </w:r>
@@ -1642,7 +1660,35 @@
       </w:r>
       <w:proofErr w:type="spellEnd"/>
       <w:r>
-        <w:t>’ are larger than 127, then ‘</w:t>
+        <w:t>’ are larger than 255, then the module shall become in buss off state.</w:t>
+      </w:r>
+    </w:p>
+    <w:p>
+      <w:pPr>
+        <w:pStyle w:val="ListParagraph"/>
+        <w:numPr>
+          <w:ilvl w:val="0"/>
+          <w:numId w:val="1"/>
+        </w:numPr>
+      </w:pPr>
+      <w:r>
+        <w:t>If ‘</w:t>
+      </w:r>
+      <w:proofErr w:type="spellStart"/>
+      <w:r>
+        <w:t>o_tec</w:t>
+      </w:r>
+      <w:proofErr w:type="spellEnd"/>
+      <w:r>
+        <w:t>’ or ‘</w:t>
+      </w:r>
+      <w:proofErr w:type="spellStart"/>
+      <w:r>
+        <w:t>o_rec</w:t>
+      </w:r>
+      <w:proofErr w:type="spellEnd"/>
+      <w:r>
+        <w:t>’ are larger than 255, then ‘</w:t>
       </w:r>
       <w:proofErr w:type="spellStart"/>
       <w:r>
@@ -1650,13 +1696,7 @@
       </w:r>
       <w:proofErr w:type="spellEnd"/>
       <w:r>
-        <w:t>’</w:t>
-      </w:r>
-      <w:r>
-        <w:t>[1:0]</w:t>
-      </w:r>
-      <w:r>
-        <w:t xml:space="preserve"> shall be set to 11.</w:t>
+        <w:t>’[1:0] shall be set to 10.</w:t>
       </w:r>
     </w:p>
     <w:p>
@@ -1684,77 +1724,7 @@
       </w:r>
       <w:proofErr w:type="spellEnd"/>
       <w:r>
-        <w:t>’ are larger than 255, then the module shall become in buss off state.</w:t>
-      </w:r>
-    </w:p>
-    <w:p>
-      <w:pPr>
-        <w:pStyle w:val="ListParagraph"/>
-        <w:numPr>
-          <w:ilvl w:val="0"/>
-          <w:numId w:val="1"/>
-        </w:numPr>
-      </w:pPr>
-      <w:r>
-        <w:t>If ‘</w:t>
-      </w:r>
-      <w:proofErr w:type="spellStart"/>
-      <w:r>
-        <w:t>o_tec</w:t>
-      </w:r>
-      <w:proofErr w:type="spellEnd"/>
-      <w:r>
-        <w:t>’ or ‘</w:t>
-      </w:r>
-      <w:proofErr w:type="spellStart"/>
-      <w:r>
-        <w:t>o_rec</w:t>
-      </w:r>
-      <w:proofErr w:type="spellEnd"/>
-      <w:r>
         <w:t>’ are larger than 255, then ‘</w:t>
-      </w:r>
-      <w:proofErr w:type="spellStart"/>
-      <w:r>
-        <w:t>o_estat</w:t>
-      </w:r>
-      <w:proofErr w:type="spellEnd"/>
-      <w:r>
-        <w:t>’[1:0] shall be set to 10.</w:t>
-      </w:r>
-    </w:p>
-    <w:p>
-      <w:pPr>
-        <w:pStyle w:val="ListParagraph"/>
-        <w:numPr>
-          <w:ilvl w:val="0"/>
-          <w:numId w:val="1"/>
-        </w:numPr>
-      </w:pPr>
-      <w:r>
-        <w:t>If ‘</w:t>
-      </w:r>
-      <w:proofErr w:type="spellStart"/>
-      <w:r>
-        <w:t>o_tec</w:t>
-      </w:r>
-      <w:proofErr w:type="spellEnd"/>
-      <w:r>
-        <w:t>’ or ‘</w:t>
-      </w:r>
-      <w:proofErr w:type="spellStart"/>
-      <w:r>
-        <w:t>o_rec</w:t>
-      </w:r>
-      <w:proofErr w:type="spellEnd"/>
-      <w:r>
-        <w:t xml:space="preserve">’ are larger than 255, </w:t>
-      </w:r>
-      <w:r>
-        <w:t xml:space="preserve">then </w:t>
-      </w:r>
-      <w:r>
-        <w:t>‘</w:t>
       </w:r>
       <w:proofErr w:type="spellStart"/>
       <w:r>

</xml_diff>